<commit_message>
added more question in db
</commit_message>
<xml_diff>
--- a/DBAssignment/DB.docx
+++ b/DBAssignment/DB.docx
@@ -38,7 +38,7 @@
         <w:pStyle w:val="ListParagraph"/>
         <w:numPr>
           <w:ilvl w:val="0"/>
-          <w:numId w:val="1"/>
+          <w:numId w:val="2"/>
         </w:numPr>
       </w:pPr>
       <w:r>
@@ -50,7 +50,7 @@
         <w:pStyle w:val="ListParagraph"/>
         <w:numPr>
           <w:ilvl w:val="1"/>
-          <w:numId w:val="1"/>
+          <w:numId w:val="2"/>
         </w:numPr>
       </w:pPr>
       <w:r>
@@ -62,7 +62,7 @@
         <w:pStyle w:val="ListParagraph"/>
         <w:numPr>
           <w:ilvl w:val="1"/>
-          <w:numId w:val="1"/>
+          <w:numId w:val="2"/>
         </w:numPr>
       </w:pPr>
       <w:r>
@@ -82,7 +82,7 @@
         <w:pStyle w:val="ListParagraph"/>
         <w:numPr>
           <w:ilvl w:val="1"/>
-          <w:numId w:val="1"/>
+          <w:numId w:val="2"/>
         </w:numPr>
       </w:pPr>
       <w:r>
@@ -102,7 +102,7 @@
         <w:pStyle w:val="ListParagraph"/>
         <w:numPr>
           <w:ilvl w:val="1"/>
-          <w:numId w:val="1"/>
+          <w:numId w:val="2"/>
         </w:numPr>
       </w:pPr>
       <w:r>
@@ -128,7 +128,7 @@
         <w:pStyle w:val="ListParagraph"/>
         <w:numPr>
           <w:ilvl w:val="0"/>
-          <w:numId w:val="1"/>
+          <w:numId w:val="2"/>
         </w:numPr>
       </w:pPr>
       <w:r>
@@ -140,7 +140,7 @@
         <w:pStyle w:val="ListParagraph"/>
         <w:numPr>
           <w:ilvl w:val="1"/>
-          <w:numId w:val="1"/>
+          <w:numId w:val="2"/>
         </w:numPr>
       </w:pPr>
       <w:r>
@@ -155,7 +155,7 @@
         <w:pStyle w:val="ListParagraph"/>
         <w:numPr>
           <w:ilvl w:val="1"/>
-          <w:numId w:val="1"/>
+          <w:numId w:val="2"/>
         </w:numPr>
       </w:pPr>
       <w:r>
@@ -167,7 +167,7 @@
         <w:pStyle w:val="ListParagraph"/>
         <w:numPr>
           <w:ilvl w:val="1"/>
-          <w:numId w:val="1"/>
+          <w:numId w:val="2"/>
         </w:numPr>
       </w:pPr>
       <w:r>
@@ -179,19 +179,19 @@
         <w:pStyle w:val="ListParagraph"/>
         <w:numPr>
           <w:ilvl w:val="0"/>
-          <w:numId w:val="1"/>
-        </w:numPr>
-      </w:pPr>
-      <w:r>
-        <w:t>Queries</w:t>
-      </w:r>
-    </w:p>
-    <w:p>
-      <w:pPr>
-        <w:pStyle w:val="ListParagraph"/>
-        <w:numPr>
-          <w:ilvl w:val="1"/>
-          <w:numId w:val="1"/>
+          <w:numId w:val="2"/>
+        </w:numPr>
+      </w:pPr>
+      <w:r>
+        <w:t>Select query</w:t>
+      </w:r>
+    </w:p>
+    <w:p>
+      <w:pPr>
+        <w:pStyle w:val="ListParagraph"/>
+        <w:numPr>
+          <w:ilvl w:val="1"/>
+          <w:numId w:val="2"/>
         </w:numPr>
       </w:pPr>
       <w:r>
@@ -212,7 +212,7 @@
         <w:pStyle w:val="ListParagraph"/>
         <w:numPr>
           <w:ilvl w:val="1"/>
-          <w:numId w:val="1"/>
+          <w:numId w:val="2"/>
         </w:numPr>
       </w:pPr>
       <w:r>
@@ -227,7 +227,7 @@
         <w:pStyle w:val="ListParagraph"/>
         <w:numPr>
           <w:ilvl w:val="1"/>
-          <w:numId w:val="1"/>
+          <w:numId w:val="2"/>
         </w:numPr>
       </w:pPr>
       <w:r>
@@ -248,7 +248,7 @@
         <w:pStyle w:val="ListParagraph"/>
         <w:numPr>
           <w:ilvl w:val="1"/>
-          <w:numId w:val="1"/>
+          <w:numId w:val="2"/>
         </w:numPr>
       </w:pPr>
       <w:r>
@@ -260,7 +260,7 @@
         <w:pStyle w:val="ListParagraph"/>
         <w:numPr>
           <w:ilvl w:val="1"/>
-          <w:numId w:val="1"/>
+          <w:numId w:val="2"/>
         </w:numPr>
       </w:pPr>
       <w:r>
@@ -272,7 +272,7 @@
         <w:pStyle w:val="ListParagraph"/>
         <w:numPr>
           <w:ilvl w:val="1"/>
-          <w:numId w:val="1"/>
+          <w:numId w:val="2"/>
         </w:numPr>
       </w:pPr>
       <w:r>
@@ -300,7 +300,7 @@
         <w:pStyle w:val="ListParagraph"/>
         <w:numPr>
           <w:ilvl w:val="1"/>
-          <w:numId w:val="1"/>
+          <w:numId w:val="2"/>
         </w:numPr>
       </w:pPr>
       <w:r>
@@ -318,7 +318,7 @@
         <w:pStyle w:val="ListParagraph"/>
         <w:numPr>
           <w:ilvl w:val="1"/>
-          <w:numId w:val="1"/>
+          <w:numId w:val="2"/>
         </w:numPr>
       </w:pPr>
       <w:r>
@@ -330,7 +330,7 @@
         <w:pStyle w:val="ListParagraph"/>
         <w:numPr>
           <w:ilvl w:val="1"/>
-          <w:numId w:val="1"/>
+          <w:numId w:val="2"/>
         </w:numPr>
       </w:pPr>
       <w:r>
@@ -350,7 +350,7 @@
         <w:pStyle w:val="ListParagraph"/>
         <w:numPr>
           <w:ilvl w:val="1"/>
-          <w:numId w:val="1"/>
+          <w:numId w:val="2"/>
         </w:numPr>
       </w:pPr>
       <w:r>
@@ -360,31 +360,265 @@
     <w:p>
       <w:pPr>
         <w:pStyle w:val="ListParagraph"/>
+      </w:pPr>
+    </w:p>
+    <w:p>
+      <w:pPr>
+        <w:pStyle w:val="ListParagraph"/>
+        <w:numPr>
+          <w:ilvl w:val="1"/>
+          <w:numId w:val="2"/>
+        </w:numPr>
+      </w:pPr>
+      <w:r>
+        <w:t>Fetch all the employees who are belongs to particular department name;</w:t>
+      </w:r>
+    </w:p>
+    <w:p>
+      <w:pPr>
+        <w:pStyle w:val="ListParagraph"/>
+        <w:numPr>
+          <w:ilvl w:val="1"/>
+          <w:numId w:val="2"/>
+        </w:numPr>
+      </w:pPr>
+      <w:r>
+        <w:t xml:space="preserve">Fetch all the employees </w:t>
+      </w:r>
+      <w:proofErr w:type="spellStart"/>
+      <w:r>
+        <w:t>who‘s</w:t>
+      </w:r>
+      <w:proofErr w:type="spellEnd"/>
+      <w:r>
+        <w:t xml:space="preserve"> </w:t>
+      </w:r>
+      <w:r>
+        <w:t xml:space="preserve">salary </w:t>
+      </w:r>
+      <w:r>
+        <w:t>between from</w:t>
+      </w:r>
+      <w:r>
+        <w:t xml:space="preserve"> amount1 and amount2.</w:t>
+      </w:r>
+    </w:p>
+    <w:p>
+      <w:pPr>
+        <w:pStyle w:val="ListParagraph"/>
+        <w:numPr>
+          <w:ilvl w:val="1"/>
+          <w:numId w:val="2"/>
+        </w:numPr>
+      </w:pPr>
+      <w:r>
+        <w:t>Fetch all the employees from given 3 departments</w:t>
+      </w:r>
+    </w:p>
+    <w:p>
+      <w:pPr>
+        <w:pStyle w:val="ListParagraph"/>
+        <w:numPr>
+          <w:ilvl w:val="1"/>
+          <w:numId w:val="2"/>
+        </w:numPr>
+      </w:pPr>
+      <w:r>
+        <w:t xml:space="preserve">Fetch all the employees who salary </w:t>
+      </w:r>
+      <w:r>
+        <w:t>more than a particular employee( name= ram)</w:t>
+      </w:r>
+    </w:p>
+    <w:p>
+      <w:pPr>
+        <w:pStyle w:val="ListParagraph"/>
+        <w:numPr>
+          <w:ilvl w:val="1"/>
+          <w:numId w:val="2"/>
+        </w:numPr>
+      </w:pPr>
+      <w:r>
+        <w:t xml:space="preserve">Fetch all the employees </w:t>
+      </w:r>
+      <w:proofErr w:type="spellStart"/>
+      <w:r>
+        <w:t>who’s</w:t>
+      </w:r>
+      <w:proofErr w:type="spellEnd"/>
+      <w:r>
+        <w:t xml:space="preserve"> job is </w:t>
+      </w:r>
+      <w:r>
+        <w:t>same as a particular employee( name= ram)</w:t>
+      </w:r>
+    </w:p>
+    <w:p>
+      <w:pPr>
+        <w:pStyle w:val="ListParagraph"/>
+        <w:numPr>
+          <w:ilvl w:val="1"/>
+          <w:numId w:val="2"/>
+        </w:numPr>
+      </w:pPr>
+      <w:r>
+        <w:t>Fetch all the employees who are senior to a particular employee( name= ram)</w:t>
+      </w:r>
+    </w:p>
+    <w:p>
+      <w:pPr>
+        <w:pStyle w:val="ListParagraph"/>
+        <w:numPr>
+          <w:ilvl w:val="1"/>
+          <w:numId w:val="2"/>
+        </w:numPr>
+      </w:pPr>
+      <w:r>
+        <w:t>Fetch the highest paid employee details.</w:t>
+      </w:r>
+    </w:p>
+    <w:p>
+      <w:pPr>
+        <w:pStyle w:val="ListParagraph"/>
+        <w:numPr>
+          <w:ilvl w:val="1"/>
+          <w:numId w:val="2"/>
+        </w:numPr>
+      </w:pPr>
+      <w:r>
+        <w:t>Fetch the highest paid employee in particular department</w:t>
+      </w:r>
+    </w:p>
+    <w:p>
+      <w:pPr>
+        <w:pStyle w:val="ListParagraph"/>
+        <w:numPr>
+          <w:ilvl w:val="1"/>
+          <w:numId w:val="2"/>
+        </w:numPr>
+      </w:pPr>
+      <w:r>
+        <w:t>Fetch the highest paid employees in each department</w:t>
+      </w:r>
+    </w:p>
+    <w:p>
+      <w:pPr>
+        <w:pStyle w:val="ListParagraph"/>
+        <w:numPr>
+          <w:ilvl w:val="1"/>
+          <w:numId w:val="2"/>
+        </w:numPr>
+      </w:pPr>
+      <w:r>
+        <w:t>Find the number employees working in particular department.</w:t>
+      </w:r>
+    </w:p>
+    <w:p>
+      <w:pPr>
+        <w:pStyle w:val="ListParagraph"/>
+        <w:numPr>
+          <w:ilvl w:val="1"/>
+          <w:numId w:val="2"/>
+        </w:numPr>
+      </w:pPr>
+      <w:r>
+        <w:lastRenderedPageBreak/>
+        <w:t>Find the number employees working in each department.</w:t>
+      </w:r>
+    </w:p>
+    <w:p>
+      <w:pPr>
+        <w:pStyle w:val="ListParagraph"/>
         <w:numPr>
           <w:ilvl w:val="0"/>
-          <w:numId w:val="1"/>
-        </w:numPr>
-      </w:pPr>
-    </w:p>
-    <w:p>
-      <w:pPr>
-        <w:pStyle w:val="ListParagraph"/>
-        <w:numPr>
-          <w:ilvl w:val="1"/>
-          <w:numId w:val="1"/>
-        </w:numPr>
-      </w:pPr>
-      <w:r>
-        <w:t>Fetch all the employees who are belongs to particular department name;</w:t>
-      </w:r>
-    </w:p>
-    <w:p>
-      <w:pPr>
-        <w:pStyle w:val="ListParagraph"/>
-        <w:numPr>
-          <w:ilvl w:val="1"/>
-          <w:numId w:val="1"/>
-        </w:numPr>
+          <w:numId w:val="2"/>
+        </w:numPr>
+      </w:pPr>
+      <w:r>
+        <w:t>TCL</w:t>
+      </w:r>
+    </w:p>
+    <w:p>
+      <w:pPr>
+        <w:pStyle w:val="ListParagraph"/>
+        <w:numPr>
+          <w:ilvl w:val="1"/>
+          <w:numId w:val="2"/>
+        </w:numPr>
+      </w:pPr>
+      <w:r>
+        <w:t>First set auto commit false</w:t>
+      </w:r>
+    </w:p>
+    <w:p>
+      <w:pPr>
+        <w:pStyle w:val="ListParagraph"/>
+        <w:numPr>
+          <w:ilvl w:val="1"/>
+          <w:numId w:val="2"/>
+        </w:numPr>
+      </w:pPr>
+      <w:r>
+        <w:t xml:space="preserve">Add </w:t>
+      </w:r>
+      <w:proofErr w:type="spellStart"/>
+      <w:r>
+        <w:t>savepoint</w:t>
+      </w:r>
+      <w:proofErr w:type="spellEnd"/>
+    </w:p>
+    <w:p>
+      <w:pPr>
+        <w:pStyle w:val="ListParagraph"/>
+        <w:numPr>
+          <w:ilvl w:val="1"/>
+          <w:numId w:val="2"/>
+        </w:numPr>
+      </w:pPr>
+      <w:r>
+        <w:t>Insert/update/delete few rows.</w:t>
+      </w:r>
+    </w:p>
+    <w:p>
+      <w:pPr>
+        <w:pStyle w:val="ListParagraph"/>
+        <w:numPr>
+          <w:ilvl w:val="1"/>
+          <w:numId w:val="2"/>
+        </w:numPr>
+      </w:pPr>
+      <w:r>
+        <w:t>Select the records and see the result</w:t>
+      </w:r>
+    </w:p>
+    <w:p>
+      <w:pPr>
+        <w:pStyle w:val="ListParagraph"/>
+        <w:numPr>
+          <w:ilvl w:val="1"/>
+          <w:numId w:val="2"/>
+        </w:numPr>
+      </w:pPr>
+      <w:r>
+        <w:t xml:space="preserve">Rollback </w:t>
+      </w:r>
+    </w:p>
+    <w:p>
+      <w:pPr>
+        <w:pStyle w:val="ListParagraph"/>
+        <w:numPr>
+          <w:ilvl w:val="1"/>
+          <w:numId w:val="2"/>
+        </w:numPr>
+      </w:pPr>
+      <w:r>
+        <w:t>Select the records and see the result</w:t>
+      </w:r>
+    </w:p>
+    <w:p>
+      <w:pPr>
+        <w:pStyle w:val="ListParagraph"/>
+        <w:ind w:left="1440"/>
       </w:pPr>
     </w:p>
     <w:p>
@@ -519,8 +753,97 @@
       </w:rPr>
     </w:lvl>
   </w:abstractNum>
+  <w:abstractNum w:abstractNumId="1">
+    <w:nsid w:val="38E6137C"/>
+    <w:multiLevelType w:val="hybridMultilevel"/>
+    <w:tmpl w:val="67A236F2"/>
+    <w:lvl w:ilvl="0" w:tplc="4009000F">
+      <w:start w:val="1"/>
+      <w:numFmt w:val="decimal"/>
+      <w:lvlText w:val="%1."/>
+      <w:lvlJc w:val="left"/>
+      <w:pPr>
+        <w:ind w:left="720" w:hanging="360"/>
+      </w:pPr>
+    </w:lvl>
+    <w:lvl w:ilvl="1" w:tplc="40090019">
+      <w:start w:val="1"/>
+      <w:numFmt w:val="lowerLetter"/>
+      <w:lvlText w:val="%2."/>
+      <w:lvlJc w:val="left"/>
+      <w:pPr>
+        <w:ind w:left="1440" w:hanging="360"/>
+      </w:pPr>
+    </w:lvl>
+    <w:lvl w:ilvl="2" w:tplc="4009001B" w:tentative="1">
+      <w:start w:val="1"/>
+      <w:numFmt w:val="lowerRoman"/>
+      <w:lvlText w:val="%3."/>
+      <w:lvlJc w:val="right"/>
+      <w:pPr>
+        <w:ind w:left="2160" w:hanging="180"/>
+      </w:pPr>
+    </w:lvl>
+    <w:lvl w:ilvl="3" w:tplc="4009000F" w:tentative="1">
+      <w:start w:val="1"/>
+      <w:numFmt w:val="decimal"/>
+      <w:lvlText w:val="%4."/>
+      <w:lvlJc w:val="left"/>
+      <w:pPr>
+        <w:ind w:left="2880" w:hanging="360"/>
+      </w:pPr>
+    </w:lvl>
+    <w:lvl w:ilvl="4" w:tplc="40090019" w:tentative="1">
+      <w:start w:val="1"/>
+      <w:numFmt w:val="lowerLetter"/>
+      <w:lvlText w:val="%5."/>
+      <w:lvlJc w:val="left"/>
+      <w:pPr>
+        <w:ind w:left="3600" w:hanging="360"/>
+      </w:pPr>
+    </w:lvl>
+    <w:lvl w:ilvl="5" w:tplc="4009001B" w:tentative="1">
+      <w:start w:val="1"/>
+      <w:numFmt w:val="lowerRoman"/>
+      <w:lvlText w:val="%6."/>
+      <w:lvlJc w:val="right"/>
+      <w:pPr>
+        <w:ind w:left="4320" w:hanging="180"/>
+      </w:pPr>
+    </w:lvl>
+    <w:lvl w:ilvl="6" w:tplc="4009000F" w:tentative="1">
+      <w:start w:val="1"/>
+      <w:numFmt w:val="decimal"/>
+      <w:lvlText w:val="%7."/>
+      <w:lvlJc w:val="left"/>
+      <w:pPr>
+        <w:ind w:left="5040" w:hanging="360"/>
+      </w:pPr>
+    </w:lvl>
+    <w:lvl w:ilvl="7" w:tplc="40090019" w:tentative="1">
+      <w:start w:val="1"/>
+      <w:numFmt w:val="lowerLetter"/>
+      <w:lvlText w:val="%8."/>
+      <w:lvlJc w:val="left"/>
+      <w:pPr>
+        <w:ind w:left="5760" w:hanging="360"/>
+      </w:pPr>
+    </w:lvl>
+    <w:lvl w:ilvl="8" w:tplc="4009001B" w:tentative="1">
+      <w:start w:val="1"/>
+      <w:numFmt w:val="lowerRoman"/>
+      <w:lvlText w:val="%9."/>
+      <w:lvlJc w:val="right"/>
+      <w:pPr>
+        <w:ind w:left="6480" w:hanging="180"/>
+      </w:pPr>
+    </w:lvl>
+  </w:abstractNum>
   <w:num w:numId="1">
     <w:abstractNumId w:val="0"/>
+  </w:num>
+  <w:num w:numId="2">
+    <w:abstractNumId w:val="1"/>
   </w:num>
 </w:numbering>
 </file>

</xml_diff>